<commit_message>
change font of pdf
</commit_message>
<xml_diff>
--- a/2023/CV-Eilon-2023-Editable.docx
+++ b/2023/CV-Eilon-2023-Editable.docx
@@ -20,15 +20,15 @@
         <mc:AlternateContent>
           <mc:Choice Requires="wpg">
             <w:drawing>
-              <wp:anchor distT="0" distB="0" distL="114300" distR="114300" simplePos="0" relativeHeight="251668480" behindDoc="0" locked="0" layoutInCell="1" allowOverlap="1" wp14:anchorId="65002469" wp14:editId="5181C432">
+              <wp:anchor distT="0" distB="0" distL="114300" distR="114300" simplePos="0" relativeHeight="251668480" behindDoc="0" locked="0" layoutInCell="1" allowOverlap="1" wp14:anchorId="65002469" wp14:editId="7DA598DB">
                 <wp:simplePos x="0" y="0"/>
                 <wp:positionH relativeFrom="column">
-                  <wp:posOffset>-891209</wp:posOffset>
+                  <wp:posOffset>-888274</wp:posOffset>
                 </wp:positionH>
                 <wp:positionV relativeFrom="paragraph">
-                  <wp:posOffset>2352261</wp:posOffset>
+                  <wp:posOffset>2351313</wp:posOffset>
                 </wp:positionV>
-                <wp:extent cx="1482725" cy="2047461"/>
+                <wp:extent cx="1482724" cy="2047462"/>
                 <wp:effectExtent l="0" t="0" r="0" b="0"/>
                 <wp:wrapNone/>
                 <wp:docPr id="248" name="קבוצה 248"/>
@@ -40,9 +40,9 @@
                       <wpg:grpSpPr>
                         <a:xfrm>
                           <a:off x="0" y="0"/>
-                          <a:ext cx="1482725" cy="2047461"/>
-                          <a:chOff x="0" y="0"/>
-                          <a:chExt cx="1483111" cy="2047516"/>
+                          <a:ext cx="1482724" cy="2047462"/>
+                          <a:chOff x="0" y="-1"/>
+                          <a:chExt cx="1483110" cy="2047517"/>
                         </a:xfrm>
                       </wpg:grpSpPr>
                       <wps:wsp>
@@ -52,8 +52,8 @@
                         </wps:cNvSpPr>
                         <wps:spPr bwMode="auto">
                           <a:xfrm flipH="1">
-                            <a:off x="4233" y="0"/>
-                            <a:ext cx="1478878" cy="223474"/>
+                            <a:off x="4232" y="-1"/>
+                            <a:ext cx="1478878" cy="293923"/>
                           </a:xfrm>
                           <a:prstGeom prst="rect">
                             <a:avLst/>
@@ -422,12 +422,12 @@
           </mc:Choice>
           <mc:Fallback>
             <w:pict>
-              <v:group w14:anchorId="65002469" id="קבוצה 248" o:spid="_x0000_s1026" style="position:absolute;left:0;text-align:left;margin-left:-70.15pt;margin-top:185.2pt;width:116.75pt;height:161.2pt;z-index:251668480;mso-height-relative:margin" coordsize="14831,20475" o:gfxdata="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">
+              <v:group w14:anchorId="65002469" id="קבוצה 248" o:spid="_x0000_s1026" style="position:absolute;left:0;text-align:left;margin-left:-69.95pt;margin-top:185.15pt;width:116.75pt;height:161.2pt;z-index:251668480;mso-height-relative:margin" coordorigin="" coordsize="14831,20475" o:gfxdata="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">
                 <v:shapetype id="_x0000_t202" coordsize="21600,21600" o:spt="202" path="m,l,21600r21600,l21600,xe">
                   <v:stroke joinstyle="miter"/>
                   <v:path gradientshapeok="t" o:connecttype="rect"/>
                 </v:shapetype>
-                <v:shape id="_x0000_s1027" type="#_x0000_t202" style="position:absolute;left:42;width:14789;height:2234;flip:x;visibility:visible;mso-wrap-style:square;v-text-anchor:top" o:gfxdata="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" filled="f" stroked="f">
+                <v:shape id="_x0000_s1027" type="#_x0000_t202" style="position:absolute;left:42;width:14789;height:2939;flip:x;visibility:visible;mso-wrap-style:square;v-text-anchor:top" o:gfxdata="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" filled="f" stroked="f">
                   <v:textbox>
                     <w:txbxContent>
                       <w:p>
@@ -910,52 +910,7 @@
                                   <w:sz w:val="16"/>
                                   <w:szCs w:val="16"/>
                                 </w:rPr>
-                                <w:t xml:space="preserve"> for hundreds of</w:t>
-                              </w:r>
-                              <w:r>
-                                <w:rPr>
-                                  <w:rFonts w:ascii="Rubik" w:hAnsi="Rubik" w:cs="Rubik"/>
-                                  <w:color w:val="262626" w:themeColor="text1" w:themeTint="D9"/>
-                                  <w:sz w:val="16"/>
-                                  <w:szCs w:val="16"/>
-                                </w:rPr>
-                                <w:t xml:space="preserve"> </w:t>
-                              </w:r>
-                              <w:r>
-                                <w:rPr>
-                                  <w:rFonts w:ascii="Rubik" w:hAnsi="Rubik" w:cs="Rubik"/>
-                                  <w:color w:val="262626" w:themeColor="text1" w:themeTint="D9"/>
-                                  <w:sz w:val="16"/>
-                                  <w:szCs w:val="16"/>
-                                </w:rPr>
-                                <w:t>millions of users</w:t>
-                              </w:r>
-                              <w:r>
-                                <w:rPr>
-                                  <w:rFonts w:ascii="Rubik" w:hAnsi="Rubik" w:cs="Rubik"/>
-                                  <w:color w:val="262626" w:themeColor="text1" w:themeTint="D9"/>
-                                  <w:sz w:val="16"/>
-                                  <w:szCs w:val="16"/>
-                                </w:rPr>
-                                <w:t xml:space="preserve">, </w:t>
-                              </w:r>
-                              <w:r>
-                                <w:rPr>
-                                  <w:rFonts w:ascii="Rubik" w:hAnsi="Rubik" w:cs="Rubik"/>
-                                  <w:color w:val="262626" w:themeColor="text1" w:themeTint="D9"/>
-                                  <w:sz w:val="16"/>
-                                  <w:szCs w:val="16"/>
-                                </w:rPr>
-                                <w:t>provided full DE coverage including:</w:t>
-                              </w:r>
-                              <w:r>
-                                <w:rPr>
-                                  <w:rFonts w:ascii="Rubik" w:hAnsi="Rubik" w:cs="Rubik"/>
-                                  <w:color w:val="262626" w:themeColor="text1" w:themeTint="D9"/>
-                                  <w:sz w:val="16"/>
-                                  <w:szCs w:val="16"/>
-                                </w:rPr>
-                                <w:t xml:space="preserve"> </w:t>
+                                <w:t xml:space="preserve"> for hundreds of millions of users, provided full DE coverage including: </w:t>
                               </w:r>
                             </w:p>
                             <w:p>
@@ -1005,31 +960,7 @@
                                   <w:sz w:val="16"/>
                                   <w:szCs w:val="16"/>
                                 </w:rPr>
-                                <w:t>–</w:t>
-                              </w:r>
-                              <w:r>
-                                <w:rPr>
-                                  <w:rFonts w:ascii="Rubik" w:hAnsi="Rubik" w:cs="Rubik"/>
-                                  <w:sz w:val="16"/>
-                                  <w:szCs w:val="16"/>
-                                </w:rPr>
-                                <w:t xml:space="preserve"> </w:t>
-                              </w:r>
-                              <w:r>
-                                <w:rPr>
-                                  <w:rFonts w:ascii="Rubik" w:hAnsi="Rubik" w:cs="Rubik"/>
-                                  <w:sz w:val="16"/>
-                                  <w:szCs w:val="16"/>
-                                </w:rPr>
-                                <w:t>B</w:t>
-                              </w:r>
-                              <w:r>
-                                <w:rPr>
-                                  <w:rFonts w:ascii="Rubik" w:hAnsi="Rubik" w:cs="Rubik"/>
-                                  <w:sz w:val="16"/>
-                                  <w:szCs w:val="16"/>
-                                </w:rPr>
-                                <w:t>uilt and maintain</w:t>
+                                <w:t>– Built and maintain</w:t>
                               </w:r>
                               <w:r>
                                 <w:rPr>
@@ -1087,43 +1018,7 @@
                                   <w:sz w:val="16"/>
                                   <w:szCs w:val="16"/>
                                 </w:rPr>
-                                <w:t xml:space="preserve"> </w:t>
-                              </w:r>
-                              <w:r>
-                                <w:rPr>
-                                  <w:rFonts w:ascii="Rubik" w:hAnsi="Rubik" w:cs="Rubik"/>
-                                  <w:color w:val="262626" w:themeColor="text1" w:themeTint="D9"/>
-                                  <w:sz w:val="16"/>
-                                  <w:szCs w:val="16"/>
-                                </w:rPr>
-                                <w:t>–</w:t>
-                              </w:r>
-                              <w:r>
-                                <w:rPr>
-                                  <w:rFonts w:ascii="Rubik" w:hAnsi="Rubik" w:cs="Rubik"/>
-                                  <w:color w:val="262626" w:themeColor="text1" w:themeTint="D9"/>
-                                  <w:sz w:val="16"/>
-                                  <w:szCs w:val="16"/>
-                                </w:rPr>
-                                <w:t xml:space="preserve"> </w:t>
-                              </w:r>
-                              <w:r>
-                                <w:rPr>
-                                  <w:rFonts w:ascii="Rubik" w:hAnsi="Rubik" w:cs="Rubik"/>
-                                  <w:color w:val="262626" w:themeColor="text1" w:themeTint="D9"/>
-                                  <w:sz w:val="16"/>
-                                  <w:szCs w:val="16"/>
-                                </w:rPr>
-                                <w:t>C</w:t>
-                              </w:r>
-                              <w:r>
-                                <w:rPr>
-                                  <w:rFonts w:ascii="Rubik" w:hAnsi="Rubik" w:cs="Rubik"/>
-                                  <w:color w:val="262626" w:themeColor="text1" w:themeTint="D9"/>
-                                  <w:sz w:val="16"/>
-                                  <w:szCs w:val="16"/>
-                                </w:rPr>
-                                <w:t xml:space="preserve">reated multiple dashboards to enable monitoring </w:t>
+                                <w:t xml:space="preserve"> – Created multiple dashboards to enable monitoring </w:t>
                               </w:r>
                               <w:r>
                                 <w:rPr>
@@ -1337,18 +1232,16 @@
                                   <w:sz w:val="16"/>
                                   <w:szCs w:val="16"/>
                                 </w:rPr>
-                                <w:t>Ensuring Data</w:t>
+                                <w:t>Ensuring Data Quality and Reliability</w:t>
                               </w:r>
                               <w:r>
                                 <w:rPr>
                                   <w:rFonts w:ascii="Rubik" w:hAnsi="Rubik" w:cs="Rubik"/>
-                                  <w:b/>
-                                  <w:bCs/>
                                   <w:color w:val="262626" w:themeColor="text1" w:themeTint="D9"/>
                                   <w:sz w:val="16"/>
                                   <w:szCs w:val="16"/>
                                 </w:rPr>
-                                <w:t xml:space="preserve"> Quality and Reliability</w:t>
+                                <w:t xml:space="preserve"> </w:t>
                               </w:r>
                               <w:r>
                                 <w:rPr>
@@ -1357,43 +1250,7 @@
                                   <w:sz w:val="16"/>
                                   <w:szCs w:val="16"/>
                                 </w:rPr>
-                                <w:t xml:space="preserve"> </w:t>
-                              </w:r>
-                              <w:r>
-                                <w:rPr>
-                                  <w:rFonts w:ascii="Rubik" w:hAnsi="Rubik" w:cs="Rubik"/>
-                                  <w:color w:val="262626" w:themeColor="text1" w:themeTint="D9"/>
-                                  <w:sz w:val="16"/>
-                                  <w:szCs w:val="16"/>
-                                </w:rPr>
-                                <w:t>–</w:t>
-                              </w:r>
-                              <w:r>
-                                <w:rPr>
-                                  <w:rFonts w:ascii="Rubik" w:hAnsi="Rubik" w:cs="Rubik"/>
-                                  <w:color w:val="262626" w:themeColor="text1" w:themeTint="D9"/>
-                                  <w:sz w:val="16"/>
-                                  <w:szCs w:val="16"/>
-                                </w:rPr>
-                                <w:t xml:space="preserve"> </w:t>
-                              </w:r>
-                              <w:r>
-                                <w:rPr>
-                                  <w:rFonts w:ascii="Rubik" w:hAnsi="Rubik" w:cs="Rubik"/>
-                                  <w:color w:val="262626" w:themeColor="text1" w:themeTint="D9"/>
-                                  <w:sz w:val="16"/>
-                                  <w:szCs w:val="16"/>
-                                </w:rPr>
-                                <w:t>W</w:t>
-                              </w:r>
-                              <w:r>
-                                <w:rPr>
-                                  <w:rFonts w:ascii="Rubik" w:hAnsi="Rubik" w:cs="Rubik"/>
-                                  <w:color w:val="262626" w:themeColor="text1" w:themeTint="D9"/>
-                                  <w:sz w:val="16"/>
-                                  <w:szCs w:val="16"/>
-                                </w:rPr>
-                                <w:t>orked on various projects to create automated alerts to detect data anomalies (</w:t>
+                                <w:t>– Worked on various projects to create automated alerts to detect data anomalies (</w:t>
                               </w:r>
                               <w:proofErr w:type="gramStart"/>
                               <w:r>
@@ -1495,25 +1352,7 @@
                                   <w:sz w:val="16"/>
                                   <w:szCs w:val="16"/>
                                 </w:rPr>
-                                <w:t xml:space="preserve"> </w:t>
-                              </w:r>
-                              <w:r>
-                                <w:rPr>
-                                  <w:rFonts w:ascii="Rubik" w:hAnsi="Rubik" w:cs="Rubik"/>
-                                  <w:color w:val="262626" w:themeColor="text1" w:themeTint="D9"/>
-                                  <w:sz w:val="16"/>
-                                  <w:szCs w:val="16"/>
-                                </w:rPr>
-                                <w:t>– T</w:t>
-                              </w:r>
-                              <w:r>
-                                <w:rPr>
-                                  <w:rFonts w:ascii="Rubik" w:hAnsi="Rubik" w:cs="Rubik"/>
-                                  <w:color w:val="262626" w:themeColor="text1" w:themeTint="D9"/>
-                                  <w:sz w:val="16"/>
-                                  <w:szCs w:val="16"/>
-                                </w:rPr>
-                                <w:t xml:space="preserve">ook an active part in gathering and scoping DE requirements </w:t>
+                                <w:t xml:space="preserve"> – Took an active part in gathering and scoping DE requirements </w:t>
                               </w:r>
                               <w:r>
                                 <w:rPr>

</xml_diff>